<commit_message>
Added Dashboard User Guide. Updated Installation and Deployment Guide. Updated Record Search Dashboard notes.
</commit_message>
<xml_diff>
--- a/documentation/Installation and Deployment Guide.docx
+++ b/documentation/Installation and Deployment Guide.docx
@@ -519,7 +519,7 @@
           <w:r>
             <w:fldChar w:fldCharType="separate"/>
           </w:r>
-          <w:hyperlink w:anchor="_Toc23533347" w:history="1">
+          <w:hyperlink w:anchor="_Toc23669140" w:history="1">
             <w:r>
               <w:rPr>
                 <w:rStyle w:val="Hyperlink"/>
@@ -562,7 +562,7 @@
                 <w:noProof/>
                 <w:webHidden/>
               </w:rPr>
-              <w:instrText xml:space="preserve"> PAGEREF _Toc23533347 \h </w:instrText>
+              <w:instrText xml:space="preserve"> PAGEREF _Toc23669140 \h </w:instrText>
             </w:r>
             <w:r>
               <w:rPr>
@@ -601,7 +601,7 @@
               <w:lang w:val="en-AU" w:eastAsia="en-AU"/>
             </w:rPr>
           </w:pPr>
-          <w:hyperlink w:anchor="_Toc23533348" w:history="1">
+          <w:hyperlink w:anchor="_Toc23669141" w:history="1">
             <w:r>
               <w:rPr>
                 <w:rStyle w:val="Hyperlink"/>
@@ -644,7 +644,7 @@
                 <w:noProof/>
                 <w:webHidden/>
               </w:rPr>
-              <w:instrText xml:space="preserve"> PAGEREF _Toc23533348 \h </w:instrText>
+              <w:instrText xml:space="preserve"> PAGEREF _Toc23669141 \h </w:instrText>
             </w:r>
             <w:r>
               <w:rPr>
@@ -683,7 +683,7 @@
               <w:lang w:val="en-AU" w:eastAsia="en-AU"/>
             </w:rPr>
           </w:pPr>
-          <w:hyperlink w:anchor="_Toc23533349" w:history="1">
+          <w:hyperlink w:anchor="_Toc23669142" w:history="1">
             <w:r>
               <w:rPr>
                 <w:rStyle w:val="Hyperlink"/>
@@ -724,7 +724,7 @@
                 <w:noProof/>
                 <w:webHidden/>
               </w:rPr>
-              <w:instrText xml:space="preserve"> PAGEREF _Toc23533349 \h </w:instrText>
+              <w:instrText xml:space="preserve"> PAGEREF _Toc23669142 \h </w:instrText>
             </w:r>
             <w:r>
               <w:rPr>
@@ -763,7 +763,7 @@
               <w:lang w:val="en-AU" w:eastAsia="en-AU"/>
             </w:rPr>
           </w:pPr>
-          <w:hyperlink w:anchor="_Toc23533350" w:history="1">
+          <w:hyperlink w:anchor="_Toc23669143" w:history="1">
             <w:r>
               <w:rPr>
                 <w:rStyle w:val="Hyperlink"/>
@@ -804,7 +804,7 @@
                 <w:noProof/>
                 <w:webHidden/>
               </w:rPr>
-              <w:instrText xml:space="preserve"> PAGEREF _Toc23533350 \h </w:instrText>
+              <w:instrText xml:space="preserve"> PAGEREF _Toc23669143 \h </w:instrText>
             </w:r>
             <w:r>
               <w:rPr>
@@ -847,7 +847,7 @@
               <w:lang w:val="en-AU" w:eastAsia="en-AU"/>
             </w:rPr>
           </w:pPr>
-          <w:hyperlink w:anchor="_Toc23533351" w:history="1">
+          <w:hyperlink w:anchor="_Toc23669144" w:history="1">
             <w:r>
               <w:rPr>
                 <w:rStyle w:val="Hyperlink"/>
@@ -890,7 +890,7 @@
                 <w:noProof/>
                 <w:webHidden/>
               </w:rPr>
-              <w:instrText xml:space="preserve"> PAGEREF _Toc23533351 \h </w:instrText>
+              <w:instrText xml:space="preserve"> PAGEREF _Toc23669144 \h </w:instrText>
             </w:r>
             <w:r>
               <w:rPr>
@@ -929,7 +929,7 @@
               <w:lang w:val="en-AU" w:eastAsia="en-AU"/>
             </w:rPr>
           </w:pPr>
-          <w:hyperlink w:anchor="_Toc23533352" w:history="1">
+          <w:hyperlink w:anchor="_Toc23669145" w:history="1">
             <w:r>
               <w:rPr>
                 <w:rStyle w:val="Hyperlink"/>
@@ -970,7 +970,7 @@
                 <w:noProof/>
                 <w:webHidden/>
               </w:rPr>
-              <w:instrText xml:space="preserve"> PAGEREF _Toc23533352 \h </w:instrText>
+              <w:instrText xml:space="preserve"> PAGEREF _Toc23669145 \h </w:instrText>
             </w:r>
             <w:r>
               <w:rPr>
@@ -1013,7 +1013,7 @@
               <w:lang w:val="en-AU" w:eastAsia="en-AU"/>
             </w:rPr>
           </w:pPr>
-          <w:hyperlink w:anchor="_Toc23533353" w:history="1">
+          <w:hyperlink w:anchor="_Toc23669146" w:history="1">
             <w:r>
               <w:rPr>
                 <w:rStyle w:val="Hyperlink"/>
@@ -1054,7 +1054,7 @@
                 <w:noProof/>
                 <w:webHidden/>
               </w:rPr>
-              <w:instrText xml:space="preserve"> PAGEREF _Toc23533353 \h </w:instrText>
+              <w:instrText xml:space="preserve"> PAGEREF _Toc23669146 \h </w:instrText>
             </w:r>
             <w:r>
               <w:rPr>
@@ -1097,7 +1097,7 @@
               <w:lang w:val="en-AU" w:eastAsia="en-AU"/>
             </w:rPr>
           </w:pPr>
-          <w:hyperlink w:anchor="_Toc23533354" w:history="1">
+          <w:hyperlink w:anchor="_Toc23669147" w:history="1">
             <w:r>
               <w:rPr>
                 <w:rStyle w:val="Hyperlink"/>
@@ -1138,7 +1138,7 @@
                 <w:noProof/>
                 <w:webHidden/>
               </w:rPr>
-              <w:instrText xml:space="preserve"> PAGEREF _Toc23533354 \h </w:instrText>
+              <w:instrText xml:space="preserve"> PAGEREF _Toc23669147 \h </w:instrText>
             </w:r>
             <w:r>
               <w:rPr>
@@ -1181,7 +1181,7 @@
               <w:lang w:val="en-AU" w:eastAsia="en-AU"/>
             </w:rPr>
           </w:pPr>
-          <w:hyperlink w:anchor="_Toc23533355" w:history="1">
+          <w:hyperlink w:anchor="_Toc23669148" w:history="1">
             <w:r>
               <w:rPr>
                 <w:rStyle w:val="Hyperlink"/>
@@ -1222,7 +1222,7 @@
                 <w:noProof/>
                 <w:webHidden/>
               </w:rPr>
-              <w:instrText xml:space="preserve"> PAGEREF _Toc23533355 \h </w:instrText>
+              <w:instrText xml:space="preserve"> PAGEREF _Toc23669148 \h </w:instrText>
             </w:r>
             <w:r>
               <w:rPr>
@@ -1261,7 +1261,7 @@
               <w:lang w:val="en-AU" w:eastAsia="en-AU"/>
             </w:rPr>
           </w:pPr>
-          <w:hyperlink w:anchor="_Toc23533356" w:history="1">
+          <w:hyperlink w:anchor="_Toc23669149" w:history="1">
             <w:r>
               <w:rPr>
                 <w:rStyle w:val="Hyperlink"/>
@@ -1302,7 +1302,7 @@
                 <w:noProof/>
                 <w:webHidden/>
               </w:rPr>
-              <w:instrText xml:space="preserve"> PAGEREF _Toc23533356 \h </w:instrText>
+              <w:instrText xml:space="preserve"> PAGEREF _Toc23669149 \h </w:instrText>
             </w:r>
             <w:r>
               <w:rPr>
@@ -1345,7 +1345,7 @@
               <w:lang w:val="en-AU" w:eastAsia="en-AU"/>
             </w:rPr>
           </w:pPr>
-          <w:hyperlink w:anchor="_Toc23533357" w:history="1">
+          <w:hyperlink w:anchor="_Toc23669150" w:history="1">
             <w:r>
               <w:rPr>
                 <w:rStyle w:val="Hyperlink"/>
@@ -1386,7 +1386,7 @@
                 <w:noProof/>
                 <w:webHidden/>
               </w:rPr>
-              <w:instrText xml:space="preserve"> PAGEREF _Toc23533357 \h </w:instrText>
+              <w:instrText xml:space="preserve"> PAGEREF _Toc23669150 \h </w:instrText>
             </w:r>
             <w:r>
               <w:rPr>
@@ -1429,7 +1429,7 @@
               <w:lang w:val="en-AU" w:eastAsia="en-AU"/>
             </w:rPr>
           </w:pPr>
-          <w:hyperlink w:anchor="_Toc23533358" w:history="1">
+          <w:hyperlink w:anchor="_Toc23669151" w:history="1">
             <w:r>
               <w:rPr>
                 <w:rStyle w:val="Hyperlink"/>
@@ -1470,7 +1470,7 @@
                 <w:noProof/>
                 <w:webHidden/>
               </w:rPr>
-              <w:instrText xml:space="preserve"> PAGEREF _Toc23533358 \h </w:instrText>
+              <w:instrText xml:space="preserve"> PAGEREF _Toc23669151 \h </w:instrText>
             </w:r>
             <w:r>
               <w:rPr>
@@ -1513,7 +1513,7 @@
               <w:lang w:val="en-AU" w:eastAsia="en-AU"/>
             </w:rPr>
           </w:pPr>
-          <w:hyperlink w:anchor="_Toc23533359" w:history="1">
+          <w:hyperlink w:anchor="_Toc23669152" w:history="1">
             <w:r>
               <w:rPr>
                 <w:rStyle w:val="Hyperlink"/>
@@ -1554,7 +1554,7 @@
                 <w:noProof/>
                 <w:webHidden/>
               </w:rPr>
-              <w:instrText xml:space="preserve"> PAGEREF _Toc23533359 \h </w:instrText>
+              <w:instrText xml:space="preserve"> PAGEREF _Toc23669152 \h </w:instrText>
             </w:r>
             <w:r>
               <w:rPr>
@@ -1574,7 +1574,7 @@
                 <w:noProof/>
                 <w:webHidden/>
               </w:rPr>
-              <w:t>4</w:t>
+              <w:t>5</w:t>
             </w:r>
             <w:r>
               <w:rPr>
@@ -1597,7 +1597,7 @@
               <w:lang w:val="en-AU" w:eastAsia="en-AU"/>
             </w:rPr>
           </w:pPr>
-          <w:hyperlink w:anchor="_Toc23533360" w:history="1">
+          <w:hyperlink w:anchor="_Toc23669153" w:history="1">
             <w:r>
               <w:rPr>
                 <w:rStyle w:val="Hyperlink"/>
@@ -1639,7 +1639,7 @@
                 <w:noProof/>
                 <w:webHidden/>
               </w:rPr>
-              <w:instrText xml:space="preserve"> PAGEREF _Toc23533360 \h </w:instrText>
+              <w:instrText xml:space="preserve"> PAGEREF _Toc23669153 \h </w:instrText>
             </w:r>
             <w:r>
               <w:rPr>
@@ -1682,7 +1682,7 @@
               <w:lang w:val="en-AU" w:eastAsia="en-AU"/>
             </w:rPr>
           </w:pPr>
-          <w:hyperlink w:anchor="_Toc23533361" w:history="1">
+          <w:hyperlink w:anchor="_Toc23669154" w:history="1">
             <w:r>
               <w:rPr>
                 <w:rStyle w:val="Hyperlink"/>
@@ -1723,7 +1723,7 @@
                 <w:noProof/>
                 <w:webHidden/>
               </w:rPr>
-              <w:instrText xml:space="preserve"> PAGEREF _Toc23533361 \h </w:instrText>
+              <w:instrText xml:space="preserve"> PAGEREF _Toc23669154 \h </w:instrText>
             </w:r>
             <w:r>
               <w:rPr>
@@ -1766,7 +1766,7 @@
               <w:lang w:val="en-AU" w:eastAsia="en-AU"/>
             </w:rPr>
           </w:pPr>
-          <w:hyperlink w:anchor="_Toc23533362" w:history="1">
+          <w:hyperlink w:anchor="_Toc23669155" w:history="1">
             <w:r>
               <w:rPr>
                 <w:rStyle w:val="Hyperlink"/>
@@ -1809,7 +1809,7 @@
                 <w:noProof/>
                 <w:webHidden/>
               </w:rPr>
-              <w:instrText xml:space="preserve"> PAGEREF _Toc23533362 \h </w:instrText>
+              <w:instrText xml:space="preserve"> PAGEREF _Toc23669155 \h </w:instrText>
             </w:r>
             <w:r>
               <w:rPr>
@@ -1848,7 +1848,7 @@
               <w:lang w:val="en-AU" w:eastAsia="en-AU"/>
             </w:rPr>
           </w:pPr>
-          <w:hyperlink w:anchor="_Toc23533363" w:history="1">
+          <w:hyperlink w:anchor="_Toc23669156" w:history="1">
             <w:r>
               <w:rPr>
                 <w:rStyle w:val="Hyperlink"/>
@@ -1891,7 +1891,7 @@
                 <w:noProof/>
                 <w:webHidden/>
               </w:rPr>
-              <w:instrText xml:space="preserve"> PAGEREF _Toc23533363 \h </w:instrText>
+              <w:instrText xml:space="preserve"> PAGEREF _Toc23669156 \h </w:instrText>
             </w:r>
             <w:r>
               <w:rPr>
@@ -1930,7 +1930,7 @@
               <w:lang w:val="en-AU" w:eastAsia="en-AU"/>
             </w:rPr>
           </w:pPr>
-          <w:hyperlink w:anchor="_Toc23533364" w:history="1">
+          <w:hyperlink w:anchor="_Toc23669157" w:history="1">
             <w:r>
               <w:rPr>
                 <w:rStyle w:val="Hyperlink"/>
@@ -1973,7 +1973,7 @@
                 <w:noProof/>
                 <w:webHidden/>
               </w:rPr>
-              <w:instrText xml:space="preserve"> PAGEREF _Toc23533364 \h </w:instrText>
+              <w:instrText xml:space="preserve"> PAGEREF _Toc23669157 \h </w:instrText>
             </w:r>
             <w:r>
               <w:rPr>
@@ -2016,7 +2016,7 @@
               <w:lang w:val="en-AU" w:eastAsia="en-AU"/>
             </w:rPr>
           </w:pPr>
-          <w:hyperlink w:anchor="_Toc23533365" w:history="1">
+          <w:hyperlink w:anchor="_Toc23669158" w:history="1">
             <w:r>
               <w:rPr>
                 <w:rStyle w:val="Hyperlink"/>
@@ -2059,7 +2059,7 @@
                 <w:noProof/>
                 <w:webHidden/>
               </w:rPr>
-              <w:instrText xml:space="preserve"> PAGEREF _Toc23533365 \h </w:instrText>
+              <w:instrText xml:space="preserve"> PAGEREF _Toc23669158 \h </w:instrText>
             </w:r>
             <w:r>
               <w:rPr>
@@ -2098,7 +2098,7 @@
               <w:lang w:val="en-AU" w:eastAsia="en-AU"/>
             </w:rPr>
           </w:pPr>
-          <w:hyperlink w:anchor="_Toc23533366" w:history="1">
+          <w:hyperlink w:anchor="_Toc23669159" w:history="1">
             <w:r>
               <w:rPr>
                 <w:rStyle w:val="Hyperlink"/>
@@ -2141,7 +2141,7 @@
                 <w:noProof/>
                 <w:webHidden/>
               </w:rPr>
-              <w:instrText xml:space="preserve"> PAGEREF _Toc23533366 \h </w:instrText>
+              <w:instrText xml:space="preserve"> PAGEREF _Toc23669159 \h </w:instrText>
             </w:r>
             <w:r>
               <w:rPr>
@@ -2180,7 +2180,7 @@
               <w:lang w:val="en-AU" w:eastAsia="en-AU"/>
             </w:rPr>
           </w:pPr>
-          <w:hyperlink w:anchor="_Toc23533367" w:history="1">
+          <w:hyperlink w:anchor="_Toc23669160" w:history="1">
             <w:r>
               <w:rPr>
                 <w:rStyle w:val="Hyperlink"/>
@@ -2223,7 +2223,7 @@
                 <w:noProof/>
                 <w:webHidden/>
               </w:rPr>
-              <w:instrText xml:space="preserve"> PAGEREF _Toc23533367 \h </w:instrText>
+              <w:instrText xml:space="preserve"> PAGEREF _Toc23669160 \h </w:instrText>
             </w:r>
             <w:r>
               <w:rPr>
@@ -2243,7 +2243,7 @@
                 <w:noProof/>
                 <w:webHidden/>
               </w:rPr>
-              <w:t>6</w:t>
+              <w:t>7</w:t>
             </w:r>
             <w:r>
               <w:rPr>
@@ -2262,7 +2262,7 @@
               <w:lang w:val="en-AU" w:eastAsia="en-AU"/>
             </w:rPr>
           </w:pPr>
-          <w:hyperlink w:anchor="_Toc23533368" w:history="1">
+          <w:hyperlink w:anchor="_Toc23669161" w:history="1">
             <w:r>
               <w:rPr>
                 <w:rStyle w:val="Hyperlink"/>
@@ -2305,7 +2305,7 @@
                 <w:noProof/>
                 <w:webHidden/>
               </w:rPr>
-              <w:instrText xml:space="preserve"> PAGEREF _Toc23533368 \h </w:instrText>
+              <w:instrText xml:space="preserve"> PAGEREF _Toc23669161 \h </w:instrText>
             </w:r>
             <w:r>
               <w:rPr>
@@ -2348,7 +2348,7 @@
               <w:lang w:val="en-AU" w:eastAsia="en-AU"/>
             </w:rPr>
           </w:pPr>
-          <w:hyperlink w:anchor="_Toc23533369" w:history="1">
+          <w:hyperlink w:anchor="_Toc23669162" w:history="1">
             <w:r>
               <w:rPr>
                 <w:rStyle w:val="Hyperlink"/>
@@ -2391,7 +2391,7 @@
                 <w:noProof/>
                 <w:webHidden/>
               </w:rPr>
-              <w:instrText xml:space="preserve"> PAGEREF _Toc23533369 \h </w:instrText>
+              <w:instrText xml:space="preserve"> PAGEREF _Toc23669162 \h </w:instrText>
             </w:r>
             <w:r>
               <w:rPr>
@@ -2434,7 +2434,7 @@
               <w:lang w:val="en-AU" w:eastAsia="en-AU"/>
             </w:rPr>
           </w:pPr>
-          <w:hyperlink w:anchor="_Toc23533370" w:history="1">
+          <w:hyperlink w:anchor="_Toc23669163" w:history="1">
             <w:r>
               <w:rPr>
                 <w:rStyle w:val="Hyperlink"/>
@@ -2477,7 +2477,7 @@
                 <w:noProof/>
                 <w:webHidden/>
               </w:rPr>
-              <w:instrText xml:space="preserve"> PAGEREF _Toc23533370 \h </w:instrText>
+              <w:instrText xml:space="preserve"> PAGEREF _Toc23669163 \h </w:instrText>
             </w:r>
             <w:r>
               <w:rPr>
@@ -2520,7 +2520,7 @@
               <w:lang w:val="en-AU" w:eastAsia="en-AU"/>
             </w:rPr>
           </w:pPr>
-          <w:hyperlink w:anchor="_Toc23533371" w:history="1">
+          <w:hyperlink w:anchor="_Toc23669164" w:history="1">
             <w:r>
               <w:rPr>
                 <w:rStyle w:val="Hyperlink"/>
@@ -2563,7 +2563,7 @@
                 <w:noProof/>
                 <w:webHidden/>
               </w:rPr>
-              <w:instrText xml:space="preserve"> PAGEREF _Toc23533371 \h </w:instrText>
+              <w:instrText xml:space="preserve"> PAGEREF _Toc23669164 \h </w:instrText>
             </w:r>
             <w:r>
               <w:rPr>
@@ -2606,7 +2606,7 @@
               <w:lang w:val="en-AU" w:eastAsia="en-AU"/>
             </w:rPr>
           </w:pPr>
-          <w:hyperlink w:anchor="_Toc23533372" w:history="1">
+          <w:hyperlink w:anchor="_Toc23669165" w:history="1">
             <w:r>
               <w:rPr>
                 <w:rStyle w:val="Hyperlink"/>
@@ -2649,7 +2649,7 @@
                 <w:noProof/>
                 <w:webHidden/>
               </w:rPr>
-              <w:instrText xml:space="preserve"> PAGEREF _Toc23533372 \h </w:instrText>
+              <w:instrText xml:space="preserve"> PAGEREF _Toc23669165 \h </w:instrText>
             </w:r>
             <w:r>
               <w:rPr>
@@ -2669,7 +2669,7 @@
                 <w:noProof/>
                 <w:webHidden/>
               </w:rPr>
-              <w:t>8</w:t>
+              <w:t>9</w:t>
             </w:r>
             <w:r>
               <w:rPr>
@@ -2691,7 +2691,7 @@
               <w:lang w:val="en-AU" w:eastAsia="en-AU"/>
             </w:rPr>
           </w:pPr>
-          <w:hyperlink w:anchor="_Toc23533373" w:history="1">
+          <w:hyperlink w:anchor="_Toc23669166" w:history="1">
             <w:r>
               <w:rPr>
                 <w:rStyle w:val="Hyperlink"/>
@@ -2718,7 +2718,7 @@
                 <w:noProof/>
                 <w:webHidden/>
               </w:rPr>
-              <w:instrText xml:space="preserve"> PAGEREF _Toc23533373 \h </w:instrText>
+              <w:instrText xml:space="preserve"> PAGEREF _Toc23669166 \h </w:instrText>
             </w:r>
             <w:r>
               <w:rPr>
@@ -2760,7 +2760,7 @@
               <w:lang w:val="en-AU" w:eastAsia="en-AU"/>
             </w:rPr>
           </w:pPr>
-          <w:hyperlink w:anchor="_Toc23533374" w:history="1">
+          <w:hyperlink w:anchor="_Toc23669167" w:history="1">
             <w:r>
               <w:rPr>
                 <w:rStyle w:val="Hyperlink"/>
@@ -2788,7 +2788,7 @@
                 <w:noProof/>
                 <w:webHidden/>
               </w:rPr>
-              <w:instrText xml:space="preserve"> PAGEREF _Toc23533374 \h </w:instrText>
+              <w:instrText xml:space="preserve"> PAGEREF _Toc23669167 \h </w:instrText>
             </w:r>
             <w:r>
               <w:rPr>
@@ -2858,7 +2858,7 @@
           <w:lang w:val="en-AU"/>
         </w:rPr>
       </w:pPr>
-      <w:bookmarkStart w:id="0" w:name="_Toc23533347"/>
+      <w:bookmarkStart w:id="0" w:name="_Toc23669140"/>
       <w:r>
         <w:rPr>
           <w:lang w:val="en-AU"/>
@@ -2875,7 +2875,7 @@
           <w:lang w:val="en-AU"/>
         </w:rPr>
       </w:pPr>
-      <w:bookmarkStart w:id="1" w:name="_Toc23533348"/>
+      <w:bookmarkStart w:id="1" w:name="_Toc23669141"/>
       <w:r>
         <w:rPr>
           <w:lang w:val="en-AU"/>
@@ -2914,7 +2914,7 @@
         <w:pStyle w:val="Heading2"/>
       </w:pPr>
       <w:bookmarkStart w:id="5" w:name="_Toc323300164"/>
-      <w:bookmarkStart w:id="6" w:name="_Toc23533349"/>
+      <w:bookmarkStart w:id="6" w:name="_Toc23669142"/>
       <w:r>
         <w:t>Intended audience and reading suggestions</w:t>
       </w:r>
@@ -2931,7 +2931,12 @@
         </w:r>
       </w:fldSimple>
       <w:r>
-        <w:t xml:space="preserve"> is intended to be used by technical stakeholders of the project who will be responsible for planning, performing, or maintaining the installation or deployment, such as the Systems Administrator, Analysts, or Developers. </w:t>
+        <w:t xml:space="preserve"> is intended to be used</w:t>
+      </w:r>
+      <w:bookmarkStart w:id="7" w:name="_GoBack"/>
+      <w:bookmarkEnd w:id="7"/>
+      <w:r>
+        <w:t xml:space="preserve"> by technical stakeholders of the project who will be responsible for planning, performing, or maintaining the installation or deployment, such as the Systems Administrator, Analysts, or Developers. </w:t>
       </w:r>
     </w:p>
     <w:p>
@@ -2943,13 +2948,13 @@
       <w:pPr>
         <w:pStyle w:val="Heading2"/>
       </w:pPr>
-      <w:bookmarkStart w:id="7" w:name="_Toc323300165"/>
-      <w:bookmarkStart w:id="8" w:name="_Toc23533350"/>
+      <w:bookmarkStart w:id="8" w:name="_Toc323300165"/>
+      <w:bookmarkStart w:id="9" w:name="_Toc23669143"/>
       <w:r>
         <w:t>Technical project stakeholders</w:t>
       </w:r>
-      <w:bookmarkEnd w:id="7"/>
       <w:bookmarkEnd w:id="8"/>
+      <w:bookmarkEnd w:id="9"/>
       <w:r>
         <w:t xml:space="preserve"> </w:t>
       </w:r>
@@ -3326,7 +3331,7 @@
           <w:lang w:val="en-AU"/>
         </w:rPr>
       </w:pPr>
-      <w:bookmarkStart w:id="9" w:name="_Toc23533351"/>
+      <w:bookmarkStart w:id="10" w:name="_Toc23669144"/>
       <w:r>
         <w:rPr>
           <w:lang w:val="en-AU"/>
@@ -3339,59 +3344,59 @@
           <w:lang w:val="en-AU"/>
         </w:rPr>
         <w:t>nstallation Requirements</w:t>
-      </w:r>
-      <w:bookmarkEnd w:id="9"/>
-    </w:p>
-    <w:p>
-      <w:pPr>
-        <w:rPr>
-          <w:shd w:val="clear" w:color="auto" w:fill="FFFFFF"/>
-        </w:rPr>
-      </w:pPr>
-      <w:r>
-        <w:rPr>
-          <w:shd w:val="clear" w:color="auto" w:fill="FFFFFF"/>
-        </w:rPr>
-        <w:t xml:space="preserve">The following prerequisites and requirements must be satisfied </w:t>
-      </w:r>
-      <w:r>
-        <w:rPr>
-          <w:shd w:val="clear" w:color="auto" w:fill="FFFFFF"/>
-        </w:rPr>
-        <w:t>for</w:t>
-      </w:r>
-      <w:r>
-        <w:rPr>
-          <w:shd w:val="clear" w:color="auto" w:fill="FFFFFF"/>
-        </w:rPr>
-        <w:t xml:space="preserve"> the project to be setup successfully.</w:t>
-      </w:r>
-      <w:r>
-        <w:rPr>
-          <w:shd w:val="clear" w:color="auto" w:fill="FFFFFF"/>
-        </w:rPr>
-        <w:t xml:space="preserve"> </w:t>
-      </w:r>
-    </w:p>
-    <w:p>
-      <w:pPr>
-        <w:pStyle w:val="Heading2"/>
-      </w:pPr>
-      <w:bookmarkStart w:id="10" w:name="_Toc23533352"/>
-      <w:r>
-        <w:t>Software Prerequisites</w:t>
       </w:r>
       <w:bookmarkEnd w:id="10"/>
     </w:p>
     <w:p>
       <w:pPr>
+        <w:rPr>
+          <w:shd w:val="clear" w:color="auto" w:fill="FFFFFF"/>
+        </w:rPr>
+      </w:pPr>
+      <w:r>
+        <w:rPr>
+          <w:shd w:val="clear" w:color="auto" w:fill="FFFFFF"/>
+        </w:rPr>
+        <w:t xml:space="preserve">The following prerequisites and requirements must be satisfied </w:t>
+      </w:r>
+      <w:r>
+        <w:rPr>
+          <w:shd w:val="clear" w:color="auto" w:fill="FFFFFF"/>
+        </w:rPr>
+        <w:t>for</w:t>
+      </w:r>
+      <w:r>
+        <w:rPr>
+          <w:shd w:val="clear" w:color="auto" w:fill="FFFFFF"/>
+        </w:rPr>
+        <w:t xml:space="preserve"> the project to be setup successfully.</w:t>
+      </w:r>
+      <w:r>
+        <w:rPr>
+          <w:shd w:val="clear" w:color="auto" w:fill="FFFFFF"/>
+        </w:rPr>
+        <w:t xml:space="preserve"> </w:t>
+      </w:r>
+    </w:p>
+    <w:p>
+      <w:pPr>
+        <w:pStyle w:val="Heading2"/>
+      </w:pPr>
+      <w:bookmarkStart w:id="11" w:name="_Toc23669145"/>
+      <w:r>
+        <w:t>Software Prerequisites</w:t>
+      </w:r>
+      <w:bookmarkEnd w:id="11"/>
+    </w:p>
+    <w:p>
+      <w:pPr>
         <w:pStyle w:val="Heading3"/>
       </w:pPr>
-      <w:bookmarkStart w:id="11" w:name="_Toc23533353"/>
+      <w:bookmarkStart w:id="12" w:name="_Toc23669146"/>
       <w:r>
         <w:t>Software</w:t>
       </w:r>
-      <w:bookmarkEnd w:id="11"/>
+      <w:bookmarkEnd w:id="12"/>
     </w:p>
     <w:p>
       <w:pPr>
@@ -3921,11 +3926,11 @@
       <w:pPr>
         <w:pStyle w:val="Heading3"/>
       </w:pPr>
-      <w:bookmarkStart w:id="12" w:name="_Toc23533354"/>
+      <w:bookmarkStart w:id="13" w:name="_Toc23669147"/>
       <w:r>
         <w:t>Python Packages</w:t>
       </w:r>
-      <w:bookmarkEnd w:id="12"/>
+      <w:bookmarkEnd w:id="13"/>
     </w:p>
     <w:p>
       <w:r>
@@ -4462,12 +4467,12 @@
       <w:pPr>
         <w:pStyle w:val="Heading3"/>
       </w:pPr>
-      <w:bookmarkStart w:id="13" w:name="_Toc23533355"/>
+      <w:bookmarkStart w:id="14" w:name="_Toc23669148"/>
       <w:r>
         <w:lastRenderedPageBreak/>
         <w:t>R Packages</w:t>
       </w:r>
-      <w:bookmarkEnd w:id="13"/>
+      <w:bookmarkEnd w:id="14"/>
     </w:p>
     <w:p>
       <w:r>
@@ -5115,11 +5120,11 @@
       <w:pPr>
         <w:pStyle w:val="Heading2"/>
       </w:pPr>
-      <w:bookmarkStart w:id="14" w:name="_Toc23533356"/>
+      <w:bookmarkStart w:id="15" w:name="_Toc23669149"/>
       <w:r>
         <w:t>SSIS Package Requirements</w:t>
       </w:r>
-      <w:bookmarkEnd w:id="14"/>
+      <w:bookmarkEnd w:id="15"/>
     </w:p>
     <w:p/>
     <w:p>
@@ -5127,11 +5132,11 @@
         <w:pStyle w:val="Heading3"/>
         <w:spacing w:before="0"/>
       </w:pPr>
-      <w:bookmarkStart w:id="15" w:name="_Toc23533357"/>
+      <w:bookmarkStart w:id="16" w:name="_Toc23669150"/>
       <w:r>
         <w:t>Chrome Driver</w:t>
       </w:r>
-      <w:bookmarkEnd w:id="15"/>
+      <w:bookmarkEnd w:id="16"/>
       <w:r>
         <w:t xml:space="preserve">  </w:t>
       </w:r>
@@ -5156,11 +5161,11 @@
       <w:pPr>
         <w:pStyle w:val="Heading3"/>
       </w:pPr>
-      <w:bookmarkStart w:id="16" w:name="_Toc23533358"/>
+      <w:bookmarkStart w:id="17" w:name="_Toc23669151"/>
       <w:r>
         <w:t>Python function files</w:t>
       </w:r>
-      <w:bookmarkEnd w:id="16"/>
+      <w:bookmarkEnd w:id="17"/>
     </w:p>
     <w:p>
       <w:r>
@@ -5231,12 +5236,6 @@
     </w:p>
     <w:p>
       <w:pPr>
-        <w:pStyle w:val="ListParagraph"/>
-        <w:jc w:val="both"/>
-      </w:pPr>
-    </w:p>
-    <w:p>
-      <w:pPr>
         <w:rPr>
           <w:rFonts w:asciiTheme="majorHAnsi" w:eastAsiaTheme="majorEastAsia" w:hAnsiTheme="majorHAnsi" w:cstheme="majorBidi"/>
           <w:b/>
@@ -5244,7 +5243,6 @@
           <w:color w:val="000000" w:themeColor="text1"/>
         </w:rPr>
       </w:pPr>
-      <w:bookmarkStart w:id="17" w:name="_Toc23533359"/>
       <w:r>
         <w:br w:type="page"/>
       </w:r>
@@ -5254,11 +5252,12 @@
         <w:pStyle w:val="Heading3"/>
         <w:spacing w:before="0"/>
       </w:pPr>
+      <w:bookmarkStart w:id="18" w:name="_Toc23669152"/>
       <w:r>
         <w:lastRenderedPageBreak/>
         <w:t>Variable setup</w:t>
       </w:r>
-      <w:bookmarkEnd w:id="17"/>
+      <w:bookmarkEnd w:id="18"/>
     </w:p>
     <w:p>
       <w:r>
@@ -5680,11 +5679,11 @@
           <w:lang w:eastAsia="ja-JP"/>
         </w:rPr>
       </w:pPr>
-      <w:bookmarkStart w:id="18" w:name="_Toc23533360"/>
+      <w:bookmarkStart w:id="19" w:name="_Toc23669153"/>
       <w:r>
         <w:t>Connection Manager</w:t>
       </w:r>
-      <w:bookmarkEnd w:id="18"/>
+      <w:bookmarkEnd w:id="19"/>
     </w:p>
     <w:p>
       <w:pPr>
@@ -5772,11 +5771,11 @@
         <w:pStyle w:val="Heading3"/>
         <w:spacing w:before="0"/>
       </w:pPr>
-      <w:bookmarkStart w:id="19" w:name="_Toc23533361"/>
+      <w:bookmarkStart w:id="20" w:name="_Toc23669154"/>
       <w:r>
         <w:t>Code Paths</w:t>
       </w:r>
-      <w:bookmarkEnd w:id="19"/>
+      <w:bookmarkEnd w:id="20"/>
     </w:p>
     <w:p>
       <w:r>
@@ -5970,83 +5969,83 @@
           <w:lang w:val="en-AU"/>
         </w:rPr>
       </w:pPr>
-      <w:bookmarkStart w:id="20" w:name="_Toc23533362"/>
+      <w:bookmarkStart w:id="21" w:name="_Toc23669155"/>
       <w:r>
         <w:rPr>
           <w:lang w:val="en-AU"/>
         </w:rPr>
         <w:t>Running the Project</w:t>
-      </w:r>
-      <w:bookmarkEnd w:id="20"/>
-    </w:p>
-    <w:p>
-      <w:pPr>
-        <w:pStyle w:val="Heading2"/>
-        <w:rPr>
-          <w:lang w:val="en-AU"/>
-        </w:rPr>
-      </w:pPr>
-      <w:bookmarkStart w:id="21" w:name="_Toc23533363"/>
-      <w:r>
-        <w:rPr>
-          <w:lang w:val="en-AU"/>
-        </w:rPr>
-        <w:t>Configuration</w:t>
       </w:r>
       <w:bookmarkEnd w:id="21"/>
     </w:p>
     <w:p>
       <w:pPr>
+        <w:pStyle w:val="Heading2"/>
         <w:rPr>
           <w:lang w:val="en-AU"/>
         </w:rPr>
       </w:pPr>
+      <w:bookmarkStart w:id="22" w:name="_Toc23669156"/>
       <w:r>
         <w:rPr>
           <w:lang w:val="en-AU"/>
         </w:rPr>
-        <w:t xml:space="preserve">The project contains a configuration file </w:t>
-      </w:r>
-      <w:r>
-        <w:rPr>
-          <w:lang w:val="en-AU"/>
-        </w:rPr>
-        <w:t xml:space="preserve">(config.ini) which will need to be updated with the appropriate directory paths and </w:t>
-      </w:r>
-      <w:r>
-        <w:rPr>
-          <w:lang w:val="en-AU"/>
-        </w:rPr>
-        <w:t>how many days the web scraper should scrape Hansard. For example, the project was initially setup to run automatically weekly and the configuration file set to scrape the last 12 days</w:t>
-      </w:r>
-      <w:r>
-        <w:rPr>
-          <w:lang w:val="en-AU"/>
-        </w:rPr>
-        <w:t xml:space="preserve"> of records to ensure all new data was retrieved. Duplicate records are handled by the SSIS package and will not be added to the </w:t>
-      </w:r>
-      <w:r>
-        <w:rPr>
-          <w:lang w:val="en-AU"/>
-        </w:rPr>
-        <w:t>database.</w:t>
-      </w:r>
+        <w:t>Configuration</w:t>
+      </w:r>
+      <w:bookmarkEnd w:id="22"/>
     </w:p>
     <w:p>
       <w:pPr>
+        <w:rPr>
+          <w:lang w:val="en-AU"/>
+        </w:rPr>
+      </w:pPr>
+      <w:r>
+        <w:rPr>
+          <w:lang w:val="en-AU"/>
+        </w:rPr>
+        <w:t xml:space="preserve">The project contains a configuration file </w:t>
+      </w:r>
+      <w:r>
+        <w:rPr>
+          <w:lang w:val="en-AU"/>
+        </w:rPr>
+        <w:t xml:space="preserve">(config.ini) which will need to be updated with the appropriate directory paths and </w:t>
+      </w:r>
+      <w:r>
+        <w:rPr>
+          <w:lang w:val="en-AU"/>
+        </w:rPr>
+        <w:t>how many days the web scraper should scrape Hansard. For example, the project was initially setup to run automatically weekly and the configuration file set to scrape the last 12 days</w:t>
+      </w:r>
+      <w:r>
+        <w:rPr>
+          <w:lang w:val="en-AU"/>
+        </w:rPr>
+        <w:t xml:space="preserve"> of records to ensure all new data was retrieved. Duplicate records are handled by the SSIS package and will not be added to the </w:t>
+      </w:r>
+      <w:r>
+        <w:rPr>
+          <w:lang w:val="en-AU"/>
+        </w:rPr>
+        <w:t>database.</w:t>
+      </w:r>
+    </w:p>
+    <w:p>
+      <w:pPr>
         <w:pStyle w:val="Heading2"/>
         <w:rPr>
           <w:lang w:val="en-AU"/>
         </w:rPr>
       </w:pPr>
-      <w:bookmarkStart w:id="22" w:name="_Toc23533364"/>
+      <w:bookmarkStart w:id="23" w:name="_Toc23669157"/>
       <w:r>
         <w:rPr>
           <w:lang w:val="en-AU"/>
         </w:rPr>
         <w:t>Automate Process</w:t>
       </w:r>
-      <w:bookmarkEnd w:id="22"/>
+      <w:bookmarkEnd w:id="23"/>
     </w:p>
     <w:p>
       <w:r>
@@ -6141,7 +6140,7 @@
         <w:pStyle w:val="Caption"/>
         <w:jc w:val="center"/>
       </w:pPr>
-      <w:bookmarkStart w:id="23" w:name="_Ref23533448"/>
+      <w:bookmarkStart w:id="24" w:name="_Ref23533448"/>
       <w:r>
         <w:t xml:space="preserve">Figure </w:t>
       </w:r>
@@ -6161,9 +6160,12 @@
         <w:t>1</w:t>
       </w:r>
       <w:r>
+        <w:rPr>
+          <w:noProof/>
+        </w:rPr>
         <w:fldChar w:fldCharType="end"/>
       </w:r>
-      <w:bookmarkEnd w:id="23"/>
+      <w:bookmarkEnd w:id="24"/>
       <w:r>
         <w:t>: Job Schedule Property</w:t>
       </w:r>
@@ -6175,7 +6177,7 @@
           <w:lang w:val="en-AU"/>
         </w:rPr>
       </w:pPr>
-      <w:bookmarkStart w:id="24" w:name="_Toc23533365"/>
+      <w:bookmarkStart w:id="25" w:name="_Toc23669158"/>
       <w:r>
         <w:rPr>
           <w:lang w:val="en-AU"/>
@@ -6211,147 +6213,28 @@
           <w:lang w:val="en-AU"/>
         </w:rPr>
         <w:t>Run</w:t>
-      </w:r>
-      <w:bookmarkEnd w:id="24"/>
-    </w:p>
-    <w:p>
-      <w:pPr>
-        <w:pStyle w:val="Heading2"/>
-        <w:rPr>
-          <w:lang w:val="en-AU"/>
-        </w:rPr>
-      </w:pPr>
-      <w:bookmarkStart w:id="25" w:name="_Toc23533366"/>
-      <w:r>
-        <w:rPr>
-          <w:lang w:val="en-AU"/>
-        </w:rPr>
-        <w:t xml:space="preserve">Updating </w:t>
-      </w:r>
-      <w:r>
-        <w:rPr>
-          <w:lang w:val="en-AU"/>
-        </w:rPr>
-        <w:t>Key Terms</w:t>
       </w:r>
       <w:bookmarkEnd w:id="25"/>
     </w:p>
     <w:p>
       <w:pPr>
+        <w:pStyle w:val="Heading2"/>
         <w:rPr>
           <w:lang w:val="en-AU"/>
         </w:rPr>
       </w:pPr>
+      <w:bookmarkStart w:id="26" w:name="_Toc23669159"/>
       <w:r>
         <w:rPr>
           <w:lang w:val="en-AU"/>
         </w:rPr>
-        <w:t xml:space="preserve">The key terms searched for in Hansard records are described in the </w:t>
+        <w:t xml:space="preserve">Updating </w:t>
       </w:r>
       <w:r>
         <w:rPr>
           <w:lang w:val="en-AU"/>
         </w:rPr>
-        <w:t xml:space="preserve">spreadsheet </w:t>
-      </w:r>
-      <w:proofErr w:type="spellStart"/>
-      <w:r>
-        <w:rPr>
-          <w:lang w:val="en-AU"/>
-        </w:rPr>
-        <w:t>AuditTeamTerms.xslx</w:t>
-      </w:r>
-      <w:proofErr w:type="spellEnd"/>
-      <w:r>
-        <w:rPr>
-          <w:lang w:val="en-AU"/>
-        </w:rPr>
-        <w:t xml:space="preserve">. This file </w:t>
-      </w:r>
-      <w:proofErr w:type="gramStart"/>
-      <w:r>
-        <w:rPr>
-          <w:lang w:val="en-AU"/>
-        </w:rPr>
-        <w:t>is located in</w:t>
-      </w:r>
-      <w:proofErr w:type="gramEnd"/>
-      <w:r>
-        <w:rPr>
-          <w:lang w:val="en-AU"/>
-        </w:rPr>
-        <w:t xml:space="preserve"> the data directory of the project. </w:t>
-      </w:r>
-      <w:r>
-        <w:rPr>
-          <w:lang w:val="en-AU"/>
-        </w:rPr>
-        <w:t xml:space="preserve">Each sheet in this spreadsheet is named for an audit team and new teams can be added by adding a new </w:t>
-      </w:r>
-      <w:r>
-        <w:rPr>
-          <w:lang w:val="en-AU"/>
-        </w:rPr>
-        <w:t>appropriately named sheet. This new sheet should follow the same structure of previous sheets (</w:t>
-      </w:r>
-      <w:r>
-        <w:rPr>
-          <w:lang w:val="en-AU"/>
-        </w:rPr>
-        <w:t>Term and Alternate named columns).</w:t>
-      </w:r>
-    </w:p>
-    <w:p>
-      <w:pPr>
-        <w:rPr>
-          <w:lang w:val="en-AU"/>
-        </w:rPr>
-      </w:pPr>
-      <w:r>
-        <w:rPr>
-          <w:lang w:val="en-AU"/>
-        </w:rPr>
-        <w:t>When this file has been updated with new key terms the associated database table needs to be recreated.</w:t>
-      </w:r>
-    </w:p>
-    <w:p>
-      <w:pPr>
-        <w:rPr>
-          <w:lang w:val="en-AU"/>
-        </w:rPr>
-      </w:pPr>
-      <w:r>
-        <w:rPr>
-          <w:lang w:val="en-AU"/>
-        </w:rPr>
-        <w:t xml:space="preserve">To recreate the table run the </w:t>
-      </w:r>
-      <w:r>
-        <w:rPr>
-          <w:lang w:val="en-AU"/>
-        </w:rPr>
-        <w:t>AuditTeamTerms_Changed.bat</w:t>
-      </w:r>
-      <w:r>
-        <w:rPr>
-          <w:lang w:val="en-AU"/>
-        </w:rPr>
-        <w:t xml:space="preserve"> file in the data directory. This can take several hours to run depending on the number of terms searched for and number of records in the database.</w:t>
-      </w:r>
-    </w:p>
-    <w:p>
-      <w:pPr>
-        <w:pStyle w:val="Heading2"/>
-        <w:rPr>
-          <w:lang w:val="en-AU"/>
-        </w:rPr>
-      </w:pPr>
-      <w:bookmarkStart w:id="26" w:name="_Toc23533367"/>
-      <w:r>
-        <w:rPr>
-          <w:lang w:val="en-AU"/>
-        </w:rPr>
-        <w:t>Updating Clients</w:t>
+        <w:t>Key Terms</w:t>
       </w:r>
       <w:bookmarkEnd w:id="26"/>
     </w:p>
@@ -6365,49 +6248,88 @@
         <w:rPr>
           <w:lang w:val="en-AU"/>
         </w:rPr>
-        <w:t xml:space="preserve">The clients searched for within record text and stored in the database can be updated by updating the Excel </w:t>
+        <w:t xml:space="preserve">The key terms searched for in Hansard records are described in the spreadsheet </w:t>
       </w:r>
       <w:proofErr w:type="spellStart"/>
       <w:r>
         <w:rPr>
           <w:lang w:val="en-AU"/>
         </w:rPr>
-        <w:t>spreadheet</w:t>
+        <w:t>AuditTeamTerms.xslx</w:t>
       </w:r>
       <w:proofErr w:type="spellEnd"/>
       <w:r>
         <w:rPr>
           <w:lang w:val="en-AU"/>
         </w:rPr>
-        <w:t xml:space="preserve"> “</w:t>
-      </w:r>
-      <w:r>
-        <w:rPr>
-          <w:lang w:val="en-AU"/>
-        </w:rPr>
-        <w:t>ClientNames.xlsx</w:t>
-      </w:r>
-      <w:r>
-        <w:rPr>
-          <w:lang w:val="en-AU"/>
-        </w:rPr>
-        <w:t>” located in the data directory. Each client should have its own row.</w:t>
+        <w:t>. This file is in the data directory of the project. Each sheet in this spreadsheet is named for an audit team and new teams can be added by adding a new appropriately named sheet. This new sheet should follow the same structure of previous sheets (Term and Alternate named columns).</w:t>
       </w:r>
     </w:p>
     <w:p>
       <w:pPr>
+        <w:rPr>
+          <w:lang w:val="en-AU"/>
+        </w:rPr>
+      </w:pPr>
+      <w:r>
+        <w:rPr>
+          <w:lang w:val="en-AU"/>
+        </w:rPr>
+        <w:t xml:space="preserve">To include terms that are searched for in any order within the record text, separate the terms with “+”. For example, Auditor + General. </w:t>
+      </w:r>
+    </w:p>
+    <w:p>
+      <w:pPr>
+        <w:rPr>
+          <w:lang w:val="en-AU"/>
+        </w:rPr>
+      </w:pPr>
+      <w:r>
+        <w:rPr>
+          <w:lang w:val="en-AU"/>
+        </w:rPr>
+        <w:t>When this file has been updated with new key terms the associated database table needs to be recreated.</w:t>
+      </w:r>
+    </w:p>
+    <w:p>
+      <w:pPr>
+        <w:rPr>
+          <w:lang w:val="en-AU"/>
+        </w:rPr>
+      </w:pPr>
+      <w:r>
+        <w:rPr>
+          <w:lang w:val="en-AU"/>
+        </w:rPr>
+        <w:t xml:space="preserve">To recreate the table run the </w:t>
+      </w:r>
+      <w:r>
+        <w:rPr>
+          <w:lang w:val="en-AU"/>
+        </w:rPr>
+        <w:t>AuditTeamTerms_Changed.bat</w:t>
+      </w:r>
+      <w:r>
+        <w:rPr>
+          <w:lang w:val="en-AU"/>
+        </w:rPr>
+        <w:t xml:space="preserve"> file in the data directory. This can take several hours to run depending on the number of terms searched for and number of records in the database.</w:t>
+      </w:r>
+    </w:p>
+    <w:p>
+      <w:pPr>
         <w:pStyle w:val="Heading2"/>
         <w:rPr>
           <w:lang w:val="en-AU"/>
         </w:rPr>
       </w:pPr>
-      <w:bookmarkStart w:id="27" w:name="_Toc23533368"/>
+      <w:bookmarkStart w:id="27" w:name="_Toc23669160"/>
       <w:r>
         <w:rPr>
           <w:lang w:val="en-AU"/>
         </w:rPr>
         <w:lastRenderedPageBreak/>
-        <w:t>Dashboards</w:t>
+        <w:t>Updating Clients</w:t>
       </w:r>
       <w:bookmarkEnd w:id="27"/>
     </w:p>
@@ -6421,49 +6343,104 @@
         <w:rPr>
           <w:lang w:val="en-AU"/>
         </w:rPr>
-        <w:t>When new records have been added to the database the Tableau dashboards need to be updated as this is not currently automated. Steps that need to be completed are:</w:t>
+        <w:t xml:space="preserve">The clients searched for within record text and stored in the database can be updated by updating the Excel </w:t>
+      </w:r>
+      <w:proofErr w:type="spellStart"/>
+      <w:r>
+        <w:rPr>
+          <w:lang w:val="en-AU"/>
+        </w:rPr>
+        <w:t>spreadheet</w:t>
+      </w:r>
+      <w:proofErr w:type="spellEnd"/>
+      <w:r>
+        <w:rPr>
+          <w:lang w:val="en-AU"/>
+        </w:rPr>
+        <w:t xml:space="preserve"> “</w:t>
+      </w:r>
+      <w:r>
+        <w:rPr>
+          <w:lang w:val="en-AU"/>
+        </w:rPr>
+        <w:t>ClientNames.xlsx</w:t>
+      </w:r>
+      <w:r>
+        <w:rPr>
+          <w:lang w:val="en-AU"/>
+        </w:rPr>
+        <w:t>” located in the data directory. Each client should have its own row.</w:t>
       </w:r>
     </w:p>
     <w:p>
       <w:pPr>
-        <w:pStyle w:val="Heading3"/>
+        <w:pStyle w:val="Heading2"/>
         <w:rPr>
           <w:lang w:val="en-AU"/>
         </w:rPr>
       </w:pPr>
-      <w:bookmarkStart w:id="28" w:name="_Toc23533369"/>
+      <w:bookmarkStart w:id="28" w:name="_Toc23669161"/>
       <w:r>
         <w:rPr>
           <w:lang w:val="en-AU"/>
         </w:rPr>
-        <w:t>Update</w:t>
-      </w:r>
-      <w:r>
-        <w:rPr>
-          <w:lang w:val="en-AU"/>
-        </w:rPr>
-        <w:t xml:space="preserve"> data extract</w:t>
-      </w:r>
-      <w:r>
-        <w:rPr>
-          <w:lang w:val="en-AU"/>
-        </w:rPr>
-        <w:t xml:space="preserve"> with new records from the database</w:t>
+        <w:t>Dashboards</w:t>
       </w:r>
       <w:bookmarkEnd w:id="28"/>
     </w:p>
     <w:p>
       <w:pPr>
+        <w:rPr>
+          <w:lang w:val="en-AU"/>
+        </w:rPr>
+      </w:pPr>
+      <w:r>
+        <w:rPr>
+          <w:lang w:val="en-AU"/>
+        </w:rPr>
+        <w:t>When new records have been added to the database the Tableau dashboards need to be updated as this is not currently automated. Steps that need to be completed are:</w:t>
+      </w:r>
+    </w:p>
+    <w:p>
+      <w:pPr>
         <w:pStyle w:val="Heading3"/>
         <w:rPr>
           <w:lang w:val="en-AU"/>
         </w:rPr>
       </w:pPr>
-      <w:bookmarkStart w:id="29" w:name="_Toc23533370"/>
+      <w:bookmarkStart w:id="29" w:name="_Toc23669162"/>
       <w:r>
         <w:rPr>
           <w:lang w:val="en-AU"/>
         </w:rPr>
+        <w:t>Update</w:t>
+      </w:r>
+      <w:r>
+        <w:rPr>
+          <w:lang w:val="en-AU"/>
+        </w:rPr>
+        <w:t xml:space="preserve"> data extract</w:t>
+      </w:r>
+      <w:r>
+        <w:rPr>
+          <w:lang w:val="en-AU"/>
+        </w:rPr>
+        <w:t xml:space="preserve"> with new records from the database</w:t>
+      </w:r>
+      <w:bookmarkEnd w:id="29"/>
+    </w:p>
+    <w:p>
+      <w:pPr>
+        <w:pStyle w:val="Heading3"/>
+        <w:rPr>
+          <w:lang w:val="en-AU"/>
+        </w:rPr>
+      </w:pPr>
+      <w:bookmarkStart w:id="30" w:name="_Toc23669163"/>
+      <w:r>
+        <w:rPr>
+          <w:lang w:val="en-AU"/>
+        </w:rPr>
         <w:t xml:space="preserve">Update fixed axis in </w:t>
       </w:r>
       <w:r>
@@ -6472,7 +6449,7 @@
         </w:rPr>
         <w:t>Top Clients chart</w:t>
       </w:r>
-      <w:bookmarkEnd w:id="29"/>
+      <w:bookmarkEnd w:id="30"/>
     </w:p>
     <w:p>
       <w:pPr>
@@ -6711,14 +6688,14 @@
           <w:lang w:val="en-AU"/>
         </w:rPr>
       </w:pPr>
-      <w:bookmarkStart w:id="30" w:name="_Ref23514340"/>
+      <w:bookmarkStart w:id="31" w:name="_Ref23514340"/>
       <w:r>
         <w:t xml:space="preserve">Figure </w:t>
       </w:r>
       <w:r>
         <w:t>3</w:t>
       </w:r>
-      <w:bookmarkEnd w:id="30"/>
+      <w:bookmarkEnd w:id="31"/>
       <w:r>
         <w:t>: Update</w:t>
       </w:r>
@@ -6739,14 +6716,14 @@
           <w:lang w:val="en-AU"/>
         </w:rPr>
       </w:pPr>
-      <w:bookmarkStart w:id="31" w:name="_Toc23533371"/>
+      <w:bookmarkStart w:id="32" w:name="_Toc23669164"/>
       <w:r>
         <w:rPr>
           <w:lang w:val="en-AU"/>
         </w:rPr>
         <w:t>Publish dashboards to AGD</w:t>
       </w:r>
-      <w:bookmarkEnd w:id="31"/>
+      <w:bookmarkEnd w:id="32"/>
     </w:p>
     <w:p>
       <w:pPr>
@@ -6761,7 +6738,6 @@
           <w:lang w:val="en-AU"/>
         </w:rPr>
       </w:pPr>
-      <w:bookmarkStart w:id="32" w:name="_Toc23533372"/>
       <w:r>
         <w:rPr>
           <w:lang w:val="en-AU"/>
@@ -6776,6 +6752,7 @@
           <w:lang w:val="en-AU"/>
         </w:rPr>
       </w:pPr>
+      <w:bookmarkStart w:id="33" w:name="_Toc23669165"/>
       <w:r>
         <w:rPr>
           <w:lang w:val="en-AU"/>
@@ -6783,7 +6760,7 @@
         <w:lastRenderedPageBreak/>
         <w:t>Adding Additional Proceeding Types</w:t>
       </w:r>
-      <w:bookmarkEnd w:id="32"/>
+      <w:bookmarkEnd w:id="33"/>
     </w:p>
     <w:p>
       <w:pPr>
@@ -7020,8 +6997,6 @@
               </w:rPr>
               <w:t>GitHub Project</w:t>
             </w:r>
-            <w:bookmarkStart w:id="33" w:name="_GoBack"/>
-            <w:bookmarkEnd w:id="33"/>
           </w:p>
         </w:tc>
         <w:tc>
@@ -7226,7 +7201,7 @@
         </w:numPr>
         <w:ind w:left="432" w:hanging="432"/>
       </w:pPr>
-      <w:bookmarkStart w:id="34" w:name="_Toc23533373"/>
+      <w:bookmarkStart w:id="34" w:name="_Toc23669166"/>
       <w:r>
         <w:lastRenderedPageBreak/>
         <w:t>Appendix</w:t>
@@ -15715,7 +15690,7 @@
           <w:lang w:val="en-AU"/>
         </w:rPr>
       </w:pPr>
-      <w:bookmarkStart w:id="36" w:name="_Toc23533374"/>
+      <w:bookmarkStart w:id="36" w:name="_Toc23669167"/>
       <w:r>
         <w:rPr>
           <w:lang w:val="en-AU"/>
@@ -19451,7 +19426,7 @@
       </w:pPr>
     </w:pPrDefault>
   </w:docDefaults>
-  <w:latentStyles w:defLockedState="0" w:defUIPriority="99" w:defSemiHidden="0" w:defUnhideWhenUsed="0" w:defQFormat="0" w:count="377">
+  <w:latentStyles w:defLockedState="0" w:defUIPriority="99" w:defSemiHidden="0" w:defUnhideWhenUsed="0" w:defQFormat="0" w:count="376">
     <w:lsdException w:name="Normal" w:uiPriority="0" w:qFormat="1"/>
     <w:lsdException w:name="heading 1" w:uiPriority="9" w:qFormat="1"/>
     <w:lsdException w:name="heading 2" w:semiHidden="1" w:uiPriority="9" w:unhideWhenUsed="1" w:qFormat="1"/>
@@ -19599,8 +19574,11 @@
     <w:lsdException w:name="Table 3D effects 3" w:semiHidden="1" w:unhideWhenUsed="1"/>
     <w:lsdException w:name="Table Contemporary" w:semiHidden="1" w:unhideWhenUsed="1"/>
     <w:lsdException w:name="Table Elegant" w:semiHidden="1" w:unhideWhenUsed="1"/>
+    <w:lsdException w:name="Table Professional" w:semiHidden="1" w:unhideWhenUsed="1"/>
     <w:lsdException w:name="Table Subtle 1" w:semiHidden="1" w:unhideWhenUsed="1"/>
     <w:lsdException w:name="Table Subtle 2" w:semiHidden="1" w:unhideWhenUsed="1"/>
+    <w:lsdException w:name="Table Web 1" w:semiHidden="1" w:unhideWhenUsed="1"/>
+    <w:lsdException w:name="Table Web 2" w:semiHidden="1" w:unhideWhenUsed="1"/>
     <w:lsdException w:name="Table Web 3" w:semiHidden="1" w:unhideWhenUsed="1"/>
     <w:lsdException w:name="Balloon Text" w:semiHidden="1" w:unhideWhenUsed="1"/>
     <w:lsdException w:name="Table Grid" w:uiPriority="39"/>
@@ -19825,7 +19803,6 @@
     <w:lsdException w:name="Hashtag" w:semiHidden="1" w:unhideWhenUsed="1"/>
     <w:lsdException w:name="Unresolved Mention" w:semiHidden="1" w:unhideWhenUsed="1"/>
     <w:lsdException w:name="Smart Link" w:semiHidden="1" w:unhideWhenUsed="1"/>
-    <w:lsdException w:name="Smart Link Error" w:semiHidden="1" w:unhideWhenUsed="1"/>
   </w:latentStyles>
   <w:style w:type="paragraph" w:default="1" w:styleId="Normal">
     <w:name w:val="Normal"/>
@@ -20083,6 +20060,7 @@
   <w:style w:type="character" w:default="1" w:styleId="DefaultParagraphFont">
     <w:name w:val="Default Paragraph Font"/>
     <w:uiPriority w:val="1"/>
+    <w:semiHidden/>
     <w:unhideWhenUsed/>
   </w:style>
   <w:style w:type="table" w:default="1" w:styleId="TableNormal">
@@ -21730,14 +21708,21 @@
 <file path=customXml/itemProps3.xml><?xml version="1.0" encoding="utf-8"?>
 <ds:datastoreItem xmlns:ds="http://schemas.openxmlformats.org/officeDocument/2006/customXml" ds:itemID="{FE90D081-D137-46D7-8A45-006223816B46}">
   <ds:schemaRefs>
+    <ds:schemaRef ds:uri="http://purl.org/dc/terms/"/>
+    <ds:schemaRef ds:uri="http://schemas.openxmlformats.org/package/2006/metadata/core-properties"/>
+    <ds:schemaRef ds:uri="http://purl.org/dc/dcmitype/"/>
+    <ds:schemaRef ds:uri="http://schemas.microsoft.com/office/infopath/2007/PartnerControls"/>
+    <ds:schemaRef ds:uri="http://purl.org/dc/elements/1.1/"/>
+    <ds:schemaRef ds:uri="http://schemas.microsoft.com/office/2006/documentManagement/types"/>
+    <ds:schemaRef ds:uri="8ae8b459-4e77-4447-8daf-e87ebc52b57a"/>
     <ds:schemaRef ds:uri="http://schemas.microsoft.com/office/2006/metadata/properties"/>
-    <ds:schemaRef ds:uri="http://schemas.microsoft.com/office/infopath/2007/PartnerControls"/>
+    <ds:schemaRef ds:uri="http://www.w3.org/XML/1998/namespace"/>
   </ds:schemaRefs>
 </ds:datastoreItem>
 </file>
 
 <file path=customXml/itemProps4.xml><?xml version="1.0" encoding="utf-8"?>
-<ds:datastoreItem xmlns:ds="http://schemas.openxmlformats.org/officeDocument/2006/customXml" ds:itemID="{663E8759-80C1-4258-8FC8-5F32B56843D7}">
+<ds:datastoreItem xmlns:ds="http://schemas.openxmlformats.org/officeDocument/2006/customXml" ds:itemID="{ECEFA358-690B-4EFD-A496-589A5E6609F2}">
   <ds:schemaRefs>
     <ds:schemaRef ds:uri="http://schemas.openxmlformats.org/officeDocument/2006/bibliography"/>
   </ds:schemaRefs>

</xml_diff>